<commit_message>
add state to demographic table
</commit_message>
<xml_diff>
--- a/intro-r/documents-loop/output/Davidson County District Performance Report.docx
+++ b/intro-r/documents-loop/output/Davidson County District Performance Report.docx
@@ -98,10 +98,27 @@
           <w:p>
             <w:pPr>
               <w:pStyle w:val="Compact"/>
-              <w:jc w:val="right"/>
+              <w:jc w:val="left"/>
             </w:pPr>
             <w:r>
-              <w:t xml:space="preserve">Percentage of Students</w:t>
+              <w:t xml:space="preserve">Davidson County</w:t>
+            </w:r>
+          </w:p>
+        </w:tc>
+        <w:tc>
+          <w:tcPr>
+            <w:tcBorders>
+              <w:bottom w:val="single"/>
+            </w:tcBorders>
+            <w:vAlign w:val="bottom"/>
+          </w:tcPr>
+          <w:p>
+            <w:pPr>
+              <w:pStyle w:val="Compact"/>
+              <w:jc w:val="left"/>
+            </w:pPr>
+            <w:r>
+              <w:t xml:space="preserve">State</w:t>
             </w:r>
           </w:p>
         </w:tc>
@@ -122,10 +139,21 @@
           <w:p>
             <w:pPr>
               <w:pStyle w:val="Compact"/>
-              <w:jc w:val="right"/>
+              <w:jc w:val="left"/>
             </w:pPr>
             <w:r>
-              <w:t xml:space="preserve">65.2</w:t>
+              <w:t xml:space="preserve">65.2%</w:t>
+            </w:r>
+          </w:p>
+        </w:tc>
+        <w:tc>
+          <w:p>
+            <w:pPr>
+              <w:pStyle w:val="Compact"/>
+              <w:jc w:val="left"/>
+            </w:pPr>
+            <w:r>
+              <w:t xml:space="preserve">32.9%</w:t>
             </w:r>
           </w:p>
         </w:tc>
@@ -146,10 +174,21 @@
           <w:p>
             <w:pPr>
               <w:pStyle w:val="Compact"/>
-              <w:jc w:val="right"/>
+              <w:jc w:val="left"/>
             </w:pPr>
             <w:r>
-              <w:t xml:space="preserve">75.3</w:t>
+              <w:t xml:space="preserve">75.3%</w:t>
+            </w:r>
+          </w:p>
+        </w:tc>
+        <w:tc>
+          <w:p>
+            <w:pPr>
+              <w:pStyle w:val="Compact"/>
+              <w:jc w:val="left"/>
+            </w:pPr>
+            <w:r>
+              <w:t xml:space="preserve">57.9%</w:t>
             </w:r>
           </w:p>
         </w:tc>
@@ -162,7 +201,7 @@
               <w:jc w:val="left"/>
             </w:pPr>
             <w:r>
-              <w:t xml:space="preserve">Students with Disabilities</w:t>
+              <w:t xml:space="preserve">English Learners</w:t>
             </w:r>
           </w:p>
         </w:tc>
@@ -170,10 +209,21 @@
           <w:p>
             <w:pPr>
               <w:pStyle w:val="Compact"/>
-              <w:jc w:val="right"/>
+              <w:jc w:val="left"/>
             </w:pPr>
             <w:r>
-              <w:t xml:space="preserve">12.4</w:t>
+              <w:t xml:space="preserve">16.2%</w:t>
+            </w:r>
+          </w:p>
+        </w:tc>
+        <w:tc>
+          <w:p>
+            <w:pPr>
+              <w:pStyle w:val="Compact"/>
+              <w:jc w:val="left"/>
+            </w:pPr>
+            <w:r>
+              <w:t xml:space="preserve">4.6%</w:t>
             </w:r>
           </w:p>
         </w:tc>
@@ -186,7 +236,7 @@
               <w:jc w:val="left"/>
             </w:pPr>
             <w:r>
-              <w:t xml:space="preserve">English Learners</w:t>
+              <w:t xml:space="preserve">Students with Disabilities</w:t>
             </w:r>
           </w:p>
         </w:tc>
@@ -194,10 +244,21 @@
           <w:p>
             <w:pPr>
               <w:pStyle w:val="Compact"/>
-              <w:jc w:val="right"/>
+              <w:jc w:val="left"/>
             </w:pPr>
             <w:r>
-              <w:t xml:space="preserve">16.2</w:t>
+              <w:t xml:space="preserve">12.4%</w:t>
+            </w:r>
+          </w:p>
+        </w:tc>
+        <w:tc>
+          <w:p>
+            <w:pPr>
+              <w:pStyle w:val="Compact"/>
+              <w:jc w:val="left"/>
+            </w:pPr>
+            <w:r>
+              <w:t xml:space="preserve">14%</w:t>
             </w:r>
           </w:p>
         </w:tc>
@@ -789,7 +850,7 @@
     </w:lvl>
   </w:abstractNum>
   <w:abstractNum w:abstractNumId="990">
-    <w:nsid w:val="17e17cef"/>
+    <w:nsid w:val="e33e63b6"/>
     <w:multiLevelType w:val="multilevel"/>
     <w:lvl w:ilvl="0">
       <w:numFmt w:val="bullet"/>

</xml_diff>